<commit_message>
Add files of testing for Rudhra development, also add my part on document "Interaction 2 Plan".
</commit_message>
<xml_diff>
--- a/Documentation/Iteration 2 Plan .docx
+++ b/Documentation/Iteration 2 Plan .docx
@@ -1,6 +1,6 @@
 
 <file path=word/document.xml><?xml version="1.0" encoding="utf-8"?>
-<w:document xmlns:wpc="http://schemas.microsoft.com/office/word/2010/wordprocessingCanvas" xmlns:mc="http://schemas.openxmlformats.org/markup-compatibility/2006" xmlns:o="urn:schemas-microsoft-com:office:office" xmlns:r="http://schemas.openxmlformats.org/officeDocument/2006/relationships" xmlns:m="http://schemas.openxmlformats.org/officeDocument/2006/math" xmlns:v="urn:schemas-microsoft-com:vml" xmlns:wp14="http://schemas.microsoft.com/office/word/2010/wordprocessingDrawing" xmlns:wp="http://schemas.openxmlformats.org/drawingml/2006/wordprocessingDrawing" xmlns:w10="urn:schemas-microsoft-com:office:word" xmlns:w="http://schemas.openxmlformats.org/wordprocessingml/2006/main" xmlns:w14="http://schemas.microsoft.com/office/word/2010/wordml" xmlns:wpg="http://schemas.microsoft.com/office/word/2010/wordprocessingGroup" xmlns:wpi="http://schemas.microsoft.com/office/word/2010/wordprocessingInk" xmlns:wne="http://schemas.microsoft.com/office/word/2006/wordml" xmlns:wps="http://schemas.microsoft.com/office/word/2010/wordprocessingShape" mc:Ignorable="w14 wp14">
+<w:document xmlns:wpc="http://schemas.microsoft.com/office/word/2010/wordprocessingCanvas" xmlns:mo="http://schemas.microsoft.com/office/mac/office/2008/main" xmlns:mc="http://schemas.openxmlformats.org/markup-compatibility/2006" xmlns:mv="urn:schemas-microsoft-com:mac:vml" xmlns:o="urn:schemas-microsoft-com:office:office" xmlns:r="http://schemas.openxmlformats.org/officeDocument/2006/relationships" xmlns:m="http://schemas.openxmlformats.org/officeDocument/2006/math" xmlns:v="urn:schemas-microsoft-com:vml" xmlns:wp14="http://schemas.microsoft.com/office/word/2010/wordprocessingDrawing" xmlns:wp="http://schemas.openxmlformats.org/drawingml/2006/wordprocessingDrawing" xmlns:w10="urn:schemas-microsoft-com:office:word" xmlns:w="http://schemas.openxmlformats.org/wordprocessingml/2006/main" xmlns:w14="http://schemas.microsoft.com/office/word/2010/wordml" xmlns:wpg="http://schemas.microsoft.com/office/word/2010/wordprocessingGroup" xmlns:wpi="http://schemas.microsoft.com/office/word/2010/wordprocessingInk" xmlns:wne="http://schemas.microsoft.com/office/word/2006/wordml" xmlns:wps="http://schemas.microsoft.com/office/word/2010/wordprocessingShape" mc:Ignorable="w14 wp14">
   <w:body>
     <w:p>
       <w:pPr>
@@ -8,27 +8,17 @@
       </w:pPr>
       <w:proofErr w:type="gramStart"/>
       <w:r>
-        <w:t>e-Conference</w:t>
+        <w:t>e</w:t>
       </w:r>
       <w:proofErr w:type="gramEnd"/>
       <w:r>
-        <w:t xml:space="preserve"> </w:t>
-      </w:r>
-      <w:r>
-        <w:fldChar w:fldCharType="begin"/>
-      </w:r>
-      <w:r>
-        <w:instrText xml:space="preserve"> SUBJECT  \* MERGEFORMAT </w:instrText>
-      </w:r>
-      <w:r>
-        <w:fldChar w:fldCharType="separate"/>
-      </w:r>
-      <w:r>
-        <w:t>Epworth</w:t>
-      </w:r>
-      <w:r>
-        <w:fldChar w:fldCharType="end"/>
-      </w:r>
+        <w:t xml:space="preserve">-Conference </w:t>
+      </w:r>
+      <w:fldSimple w:instr=" SUBJECT  \* MERGEFORMAT ">
+        <w:r>
+          <w:t>Epworth</w:t>
+        </w:r>
+      </w:fldSimple>
     </w:p>
     <w:p>
       <w:pPr>
@@ -360,6 +350,7 @@
           </w:p>
         </w:tc>
       </w:tr>
+      <w:bookmarkEnd w:id="0"/>
     </w:tbl>
     <w:p>
       <w:pPr>
@@ -369,9 +360,6 @@
           <w:rFonts w:ascii="Arial" w:hAnsi="Arial" w:cs="Arial"/>
         </w:rPr>
       </w:pPr>
-      <w:bookmarkStart w:id="1" w:name="_GoBack"/>
-      <w:bookmarkEnd w:id="0"/>
-      <w:bookmarkEnd w:id="1"/>
     </w:p>
     <w:p>
       <w:pPr>
@@ -1164,17 +1152,246 @@
           <w:rFonts w:cs="Arial"/>
           <w:b w:val="0"/>
         </w:rPr>
-        <w:t xml:space="preserve">Assigned to Paulo </w:t>
-      </w:r>
-      <w:proofErr w:type="spellStart"/>
-      <w:r>
+        <w:t xml:space="preserve">On this interaction the development proposed was achieved, quite a few changes was necessary to achieve the final result. </w:t>
+      </w:r>
+    </w:p>
+    <w:p>
+      <w:pPr>
+        <w:pStyle w:val="Heading2"/>
+        <w:numPr>
+          <w:ilvl w:val="0"/>
+          <w:numId w:val="0"/>
+        </w:numPr>
+        <w:ind w:left="720"/>
         <w:rPr>
           <w:rFonts w:cs="Arial"/>
           <w:b w:val="0"/>
         </w:rPr>
-        <w:t>Goncalves</w:t>
+      </w:pPr>
+      <w:r>
+        <w:rPr>
+          <w:rFonts w:cs="Arial"/>
+          <w:b w:val="0"/>
+        </w:rPr>
+        <w:t>Follow bellow the description of the assessments:</w:t>
+      </w:r>
+    </w:p>
+    <w:p/>
+    <w:p>
+      <w:pPr>
+        <w:pStyle w:val="ListParagraph"/>
+        <w:numPr>
+          <w:ilvl w:val="0"/>
+          <w:numId w:val="42"/>
+        </w:numPr>
+        <w:rPr>
+          <w:b/>
+        </w:rPr>
+      </w:pPr>
+      <w:r>
+        <w:rPr>
+          <w:b/>
+        </w:rPr>
+        <w:t>Fix of fault report</w:t>
+      </w:r>
+    </w:p>
+    <w:p>
+      <w:pPr>
+        <w:pStyle w:val="ListParagraph"/>
+      </w:pPr>
+      <w:r>
+        <w:t xml:space="preserve">For this assessment we fix all the possible issues discovered with some exceptions made in cases where a new approach was necessary to get the issue resolved. Because of the time proposed we wouldn’t be able to fix a few of the bugs, </w:t>
+      </w:r>
+      <w:r>
+        <w:t xml:space="preserve">postponing </w:t>
+      </w:r>
+      <w:r>
+        <w:t>them to a future interaction.</w:t>
+      </w:r>
+    </w:p>
+    <w:p>
+      <w:pPr>
+        <w:pStyle w:val="ListParagraph"/>
+      </w:pPr>
+      <w:r>
+        <w:t>We also decided to hide the “Map” pages because we are not handling the location for the conference using the “Conference” page.</w:t>
+      </w:r>
+    </w:p>
+    <w:p>
+      <w:pPr>
+        <w:pStyle w:val="ListParagraph"/>
+      </w:pPr>
+    </w:p>
+    <w:p>
+      <w:pPr>
+        <w:pStyle w:val="ListParagraph"/>
+        <w:numPr>
+          <w:ilvl w:val="0"/>
+          <w:numId w:val="42"/>
+        </w:numPr>
+        <w:rPr>
+          <w:b/>
+        </w:rPr>
+      </w:pPr>
+      <w:r>
+        <w:rPr>
+          <w:b/>
+        </w:rPr>
+        <w:t>Develop the new menu “Venue” pages</w:t>
+      </w:r>
+    </w:p>
+    <w:p>
+      <w:pPr>
+        <w:pStyle w:val="ListParagraph"/>
+      </w:pPr>
+      <w:r>
+        <w:t xml:space="preserve">For this assessment some new pages was required, such as: View, Add and Edit Venue. It used the same layout structure as the other </w:t>
+      </w:r>
+      <w:proofErr w:type="gramStart"/>
+      <w:r>
+        <w:t>pages,</w:t>
+      </w:r>
+      <w:proofErr w:type="gramEnd"/>
+      <w:r>
+        <w:t xml:space="preserve"> to the user to access this pages added another menu “Venue” into the navigation bar.</w:t>
+      </w:r>
+    </w:p>
+    <w:p>
+      <w:pPr>
+        <w:pStyle w:val="ListParagraph"/>
+      </w:pPr>
+    </w:p>
+    <w:p>
+      <w:pPr>
+        <w:pStyle w:val="ListParagraph"/>
+        <w:numPr>
+          <w:ilvl w:val="0"/>
+          <w:numId w:val="42"/>
+        </w:numPr>
+        <w:rPr>
+          <w:b/>
+        </w:rPr>
+      </w:pPr>
+      <w:r>
+        <w:rPr>
+          <w:b/>
+        </w:rPr>
+        <w:t>Develop the new menu “Report” pages</w:t>
+      </w:r>
+    </w:p>
+    <w:p>
+      <w:pPr>
+        <w:pStyle w:val="ListParagraph"/>
+      </w:pPr>
+      <w:r>
+        <w:t xml:space="preserve">For this assessment some new pages was required, such as: conference report, section report, session report, </w:t>
+      </w:r>
+      <w:proofErr w:type="gramStart"/>
+      <w:r>
+        <w:t>question</w:t>
+      </w:r>
+      <w:proofErr w:type="gramEnd"/>
+      <w:r>
+        <w:t xml:space="preserve"> report, polling report and feedback report. It used the same layout structure as the other </w:t>
+      </w:r>
+      <w:proofErr w:type="gramStart"/>
+      <w:r>
+        <w:t>pages,</w:t>
+      </w:r>
+      <w:proofErr w:type="gramEnd"/>
+      <w:r>
+        <w:t xml:space="preserve"> to the user to access this pages added another menu “Report” into the navigation bar.</w:t>
+      </w:r>
+    </w:p>
+    <w:p>
+      <w:pPr>
+        <w:pStyle w:val="ListParagraph"/>
+      </w:pPr>
+      <w:r>
+        <w:t xml:space="preserve">To achieve the option to </w:t>
+      </w:r>
+      <w:r>
+        <w:t xml:space="preserve">export as </w:t>
+      </w:r>
+      <w:proofErr w:type="spellStart"/>
+      <w:r>
+        <w:t>pdf</w:t>
       </w:r>
       <w:proofErr w:type="spellEnd"/>
+      <w:r>
+        <w:t xml:space="preserve"> a new library was added to the project called </w:t>
+      </w:r>
+      <w:proofErr w:type="spellStart"/>
+      <w:r>
+        <w:t>jspdf</w:t>
+      </w:r>
+      <w:proofErr w:type="spellEnd"/>
+      <w:r>
+        <w:t xml:space="preserve">. </w:t>
+      </w:r>
+    </w:p>
+    <w:p>
+      <w:pPr>
+        <w:pStyle w:val="ListParagraph"/>
+        <w:rPr>
+          <w:b/>
+        </w:rPr>
+      </w:pPr>
+    </w:p>
+    <w:p>
+      <w:pPr>
+        <w:pStyle w:val="ListParagraph"/>
+        <w:numPr>
+          <w:ilvl w:val="0"/>
+          <w:numId w:val="42"/>
+        </w:numPr>
+        <w:rPr>
+          <w:b/>
+        </w:rPr>
+      </w:pPr>
+      <w:r>
+        <w:rPr>
+          <w:b/>
+        </w:rPr>
+        <w:t>Modify the project to support different access level</w:t>
+      </w:r>
+    </w:p>
+    <w:p>
+      <w:pPr>
+        <w:pStyle w:val="ListParagraph"/>
+      </w:pPr>
+      <w:r>
+        <w:t>For this assessment a few changes was required on the database, we added a field “</w:t>
+      </w:r>
+      <w:proofErr w:type="spellStart"/>
+      <w:r>
+        <w:t>access_level</w:t>
+      </w:r>
+      <w:proofErr w:type="spellEnd"/>
+      <w:r>
+        <w:t>” to “users” table and also a field “</w:t>
+      </w:r>
+      <w:proofErr w:type="spellStart"/>
+      <w:r>
+        <w:t>conference_admin_id</w:t>
+      </w:r>
+      <w:proofErr w:type="spellEnd"/>
+      <w:r>
+        <w:t xml:space="preserve">” to “conference” table. Also to handle the different </w:t>
+      </w:r>
+      <w:r>
+        <w:t xml:space="preserve">layout between the users, some validation was required where we check the </w:t>
+      </w:r>
+      <w:proofErr w:type="spellStart"/>
+      <w:r>
+        <w:t>access_level</w:t>
+      </w:r>
+      <w:proofErr w:type="spellEnd"/>
+      <w:r>
+        <w:t xml:space="preserve"> of the user and depending on show or hide the button.</w:t>
+      </w:r>
+      <w:bookmarkStart w:id="1" w:name="_GoBack"/>
+      <w:bookmarkEnd w:id="1"/>
     </w:p>
     <w:sectPr>
       <w:headerReference w:type="default" r:id="rId8"/>
@@ -1188,7 +1405,7 @@
 </file>
 
 <file path=word/endnotes.xml><?xml version="1.0" encoding="utf-8"?>
-<w:endnotes xmlns:wpc="http://schemas.microsoft.com/office/word/2010/wordprocessingCanvas" xmlns:mc="http://schemas.openxmlformats.org/markup-compatibility/2006" xmlns:o="urn:schemas-microsoft-com:office:office" xmlns:r="http://schemas.openxmlformats.org/officeDocument/2006/relationships" xmlns:m="http://schemas.openxmlformats.org/officeDocument/2006/math" xmlns:v="urn:schemas-microsoft-com:vml" xmlns:wp14="http://schemas.microsoft.com/office/word/2010/wordprocessingDrawing" xmlns:wp="http://schemas.openxmlformats.org/drawingml/2006/wordprocessingDrawing" xmlns:w10="urn:schemas-microsoft-com:office:word" xmlns:w="http://schemas.openxmlformats.org/wordprocessingml/2006/main" xmlns:w14="http://schemas.microsoft.com/office/word/2010/wordml" xmlns:wpg="http://schemas.microsoft.com/office/word/2010/wordprocessingGroup" xmlns:wpi="http://schemas.microsoft.com/office/word/2010/wordprocessingInk" xmlns:wne="http://schemas.microsoft.com/office/word/2006/wordml" xmlns:wps="http://schemas.microsoft.com/office/word/2010/wordprocessingShape" mc:Ignorable="w14 wp14">
+<w:endnotes xmlns:wpc="http://schemas.microsoft.com/office/word/2010/wordprocessingCanvas" xmlns:mo="http://schemas.microsoft.com/office/mac/office/2008/main" xmlns:mc="http://schemas.openxmlformats.org/markup-compatibility/2006" xmlns:mv="urn:schemas-microsoft-com:mac:vml" xmlns:o="urn:schemas-microsoft-com:office:office" xmlns:r="http://schemas.openxmlformats.org/officeDocument/2006/relationships" xmlns:m="http://schemas.openxmlformats.org/officeDocument/2006/math" xmlns:v="urn:schemas-microsoft-com:vml" xmlns:wp14="http://schemas.microsoft.com/office/word/2010/wordprocessingDrawing" xmlns:wp="http://schemas.openxmlformats.org/drawingml/2006/wordprocessingDrawing" xmlns:w10="urn:schemas-microsoft-com:office:word" xmlns:w="http://schemas.openxmlformats.org/wordprocessingml/2006/main" xmlns:w14="http://schemas.microsoft.com/office/word/2010/wordml" xmlns:wpg="http://schemas.microsoft.com/office/word/2010/wordprocessingGroup" xmlns:wpi="http://schemas.microsoft.com/office/word/2010/wordprocessingInk" xmlns:wne="http://schemas.microsoft.com/office/word/2006/wordml" xmlns:wps="http://schemas.microsoft.com/office/word/2010/wordprocessingShape" mc:Ignorable="w14 wp14">
   <w:endnote w:type="separator" w:id="-1">
     <w:p>
       <w:r>
@@ -1207,7 +1424,7 @@
 </file>
 
 <file path=word/footer1.xml><?xml version="1.0" encoding="utf-8"?>
-<w:ftr xmlns:wpc="http://schemas.microsoft.com/office/word/2010/wordprocessingCanvas" xmlns:mc="http://schemas.openxmlformats.org/markup-compatibility/2006" xmlns:o="urn:schemas-microsoft-com:office:office" xmlns:r="http://schemas.openxmlformats.org/officeDocument/2006/relationships" xmlns:m="http://schemas.openxmlformats.org/officeDocument/2006/math" xmlns:v="urn:schemas-microsoft-com:vml" xmlns:wp14="http://schemas.microsoft.com/office/word/2010/wordprocessingDrawing" xmlns:wp="http://schemas.openxmlformats.org/drawingml/2006/wordprocessingDrawing" xmlns:w10="urn:schemas-microsoft-com:office:word" xmlns:w="http://schemas.openxmlformats.org/wordprocessingml/2006/main" xmlns:w14="http://schemas.microsoft.com/office/word/2010/wordml" xmlns:wpg="http://schemas.microsoft.com/office/word/2010/wordprocessingGroup" xmlns:wpi="http://schemas.microsoft.com/office/word/2010/wordprocessingInk" xmlns:wne="http://schemas.microsoft.com/office/word/2006/wordml" xmlns:wps="http://schemas.microsoft.com/office/word/2010/wordprocessingShape" mc:Ignorable="w14 wp14">
+<w:ftr xmlns:wpc="http://schemas.microsoft.com/office/word/2010/wordprocessingCanvas" xmlns:mo="http://schemas.microsoft.com/office/mac/office/2008/main" xmlns:mc="http://schemas.openxmlformats.org/markup-compatibility/2006" xmlns:mv="urn:schemas-microsoft-com:mac:vml" xmlns:o="urn:schemas-microsoft-com:office:office" xmlns:r="http://schemas.openxmlformats.org/officeDocument/2006/relationships" xmlns:m="http://schemas.openxmlformats.org/officeDocument/2006/math" xmlns:v="urn:schemas-microsoft-com:vml" xmlns:wp14="http://schemas.microsoft.com/office/word/2010/wordprocessingDrawing" xmlns:wp="http://schemas.openxmlformats.org/drawingml/2006/wordprocessingDrawing" xmlns:w10="urn:schemas-microsoft-com:office:word" xmlns:w="http://schemas.openxmlformats.org/wordprocessingml/2006/main" xmlns:w14="http://schemas.microsoft.com/office/word/2010/wordml" xmlns:wpg="http://schemas.microsoft.com/office/word/2010/wordprocessingGroup" xmlns:wpi="http://schemas.microsoft.com/office/word/2010/wordprocessingInk" xmlns:wne="http://schemas.microsoft.com/office/word/2006/wordml" xmlns:wps="http://schemas.microsoft.com/office/word/2010/wordprocessingShape" mc:Ignorable="w14 wp14">
   <w:tbl>
     <w:tblPr>
       <w:tblW w:w="0" w:type="auto"/>
@@ -1436,7 +1653,7 @@
 </file>
 
 <file path=word/footnotes.xml><?xml version="1.0" encoding="utf-8"?>
-<w:footnotes xmlns:wpc="http://schemas.microsoft.com/office/word/2010/wordprocessingCanvas" xmlns:mc="http://schemas.openxmlformats.org/markup-compatibility/2006" xmlns:o="urn:schemas-microsoft-com:office:office" xmlns:r="http://schemas.openxmlformats.org/officeDocument/2006/relationships" xmlns:m="http://schemas.openxmlformats.org/officeDocument/2006/math" xmlns:v="urn:schemas-microsoft-com:vml" xmlns:wp14="http://schemas.microsoft.com/office/word/2010/wordprocessingDrawing" xmlns:wp="http://schemas.openxmlformats.org/drawingml/2006/wordprocessingDrawing" xmlns:w10="urn:schemas-microsoft-com:office:word" xmlns:w="http://schemas.openxmlformats.org/wordprocessingml/2006/main" xmlns:w14="http://schemas.microsoft.com/office/word/2010/wordml" xmlns:wpg="http://schemas.microsoft.com/office/word/2010/wordprocessingGroup" xmlns:wpi="http://schemas.microsoft.com/office/word/2010/wordprocessingInk" xmlns:wne="http://schemas.microsoft.com/office/word/2006/wordml" xmlns:wps="http://schemas.microsoft.com/office/word/2010/wordprocessingShape" mc:Ignorable="w14 wp14">
+<w:footnotes xmlns:wpc="http://schemas.microsoft.com/office/word/2010/wordprocessingCanvas" xmlns:mo="http://schemas.microsoft.com/office/mac/office/2008/main" xmlns:mc="http://schemas.openxmlformats.org/markup-compatibility/2006" xmlns:mv="urn:schemas-microsoft-com:mac:vml" xmlns:o="urn:schemas-microsoft-com:office:office" xmlns:r="http://schemas.openxmlformats.org/officeDocument/2006/relationships" xmlns:m="http://schemas.openxmlformats.org/officeDocument/2006/math" xmlns:v="urn:schemas-microsoft-com:vml" xmlns:wp14="http://schemas.microsoft.com/office/word/2010/wordprocessingDrawing" xmlns:wp="http://schemas.openxmlformats.org/drawingml/2006/wordprocessingDrawing" xmlns:w10="urn:schemas-microsoft-com:office:word" xmlns:w="http://schemas.openxmlformats.org/wordprocessingml/2006/main" xmlns:w14="http://schemas.microsoft.com/office/word/2010/wordml" xmlns:wpg="http://schemas.microsoft.com/office/word/2010/wordprocessingGroup" xmlns:wpi="http://schemas.microsoft.com/office/word/2010/wordprocessingInk" xmlns:wne="http://schemas.microsoft.com/office/word/2006/wordml" xmlns:wps="http://schemas.microsoft.com/office/word/2010/wordprocessingShape" mc:Ignorable="w14 wp14">
   <w:footnote w:type="separator" w:id="-1">
     <w:p>
       <w:r>
@@ -1455,7 +1672,7 @@
 </file>
 
 <file path=word/header1.xml><?xml version="1.0" encoding="utf-8"?>
-<w:hdr xmlns:wpc="http://schemas.microsoft.com/office/word/2010/wordprocessingCanvas" xmlns:mc="http://schemas.openxmlformats.org/markup-compatibility/2006" xmlns:o="urn:schemas-microsoft-com:office:office" xmlns:r="http://schemas.openxmlformats.org/officeDocument/2006/relationships" xmlns:m="http://schemas.openxmlformats.org/officeDocument/2006/math" xmlns:v="urn:schemas-microsoft-com:vml" xmlns:wp14="http://schemas.microsoft.com/office/word/2010/wordprocessingDrawing" xmlns:wp="http://schemas.openxmlformats.org/drawingml/2006/wordprocessingDrawing" xmlns:w10="urn:schemas-microsoft-com:office:word" xmlns:w="http://schemas.openxmlformats.org/wordprocessingml/2006/main" xmlns:w14="http://schemas.microsoft.com/office/word/2010/wordml" xmlns:wpg="http://schemas.microsoft.com/office/word/2010/wordprocessingGroup" xmlns:wpi="http://schemas.microsoft.com/office/word/2010/wordprocessingInk" xmlns:wne="http://schemas.microsoft.com/office/word/2006/wordml" xmlns:wps="http://schemas.microsoft.com/office/word/2010/wordprocessingShape" mc:Ignorable="w14 wp14">
+<w:hdr xmlns:wpc="http://schemas.microsoft.com/office/word/2010/wordprocessingCanvas" xmlns:mo="http://schemas.microsoft.com/office/mac/office/2008/main" xmlns:mc="http://schemas.openxmlformats.org/markup-compatibility/2006" xmlns:mv="urn:schemas-microsoft-com:mac:vml" xmlns:o="urn:schemas-microsoft-com:office:office" xmlns:r="http://schemas.openxmlformats.org/officeDocument/2006/relationships" xmlns:m="http://schemas.openxmlformats.org/officeDocument/2006/math" xmlns:v="urn:schemas-microsoft-com:vml" xmlns:wp14="http://schemas.microsoft.com/office/word/2010/wordprocessingDrawing" xmlns:wp="http://schemas.openxmlformats.org/drawingml/2006/wordprocessingDrawing" xmlns:w10="urn:schemas-microsoft-com:office:word" xmlns:w="http://schemas.openxmlformats.org/wordprocessingml/2006/main" xmlns:w14="http://schemas.microsoft.com/office/word/2010/wordml" xmlns:wpg="http://schemas.microsoft.com/office/word/2010/wordprocessingGroup" xmlns:wpi="http://schemas.microsoft.com/office/word/2010/wordprocessingInk" xmlns:wne="http://schemas.microsoft.com/office/word/2006/wordml" xmlns:wps="http://schemas.microsoft.com/office/word/2010/wordprocessingShape" mc:Ignorable="w14 wp14">
   <w:tbl>
     <w:tblPr>
       <w:tblW w:w="0" w:type="auto"/>
@@ -1524,13 +1741,7 @@
             <w:rPr>
               <w:rFonts w:ascii="Arial" w:hAnsi="Arial" w:cs="Arial"/>
             </w:rPr>
-            <w:t>Rudhra</w:t>
-          </w:r>
-          <w:r>
-            <w:rPr>
-              <w:rFonts w:ascii="Arial" w:hAnsi="Arial" w:cs="Arial"/>
-            </w:rPr>
-            <w:t>Kumar</w:t>
+            <w:t>RudhraKumar</w:t>
           </w:r>
           <w:proofErr w:type="spellEnd"/>
         </w:p>
@@ -1599,7 +1810,7 @@
 </file>
 
 <file path=word/numbering.xml><?xml version="1.0" encoding="utf-8"?>
-<w:numbering xmlns:wpc="http://schemas.microsoft.com/office/word/2010/wordprocessingCanvas" xmlns:mc="http://schemas.openxmlformats.org/markup-compatibility/2006" xmlns:o="urn:schemas-microsoft-com:office:office" xmlns:r="http://schemas.openxmlformats.org/officeDocument/2006/relationships" xmlns:m="http://schemas.openxmlformats.org/officeDocument/2006/math" xmlns:v="urn:schemas-microsoft-com:vml" xmlns:wp14="http://schemas.microsoft.com/office/word/2010/wordprocessingDrawing" xmlns:wp="http://schemas.openxmlformats.org/drawingml/2006/wordprocessingDrawing" xmlns:w10="urn:schemas-microsoft-com:office:word" xmlns:w="http://schemas.openxmlformats.org/wordprocessingml/2006/main" xmlns:w14="http://schemas.microsoft.com/office/word/2010/wordml" xmlns:wpg="http://schemas.microsoft.com/office/word/2010/wordprocessingGroup" xmlns:wpi="http://schemas.microsoft.com/office/word/2010/wordprocessingInk" xmlns:wne="http://schemas.microsoft.com/office/word/2006/wordml" xmlns:wps="http://schemas.microsoft.com/office/word/2010/wordprocessingShape" mc:Ignorable="w14 wp14">
+<w:numbering xmlns:wpc="http://schemas.microsoft.com/office/word/2010/wordprocessingCanvas" xmlns:mo="http://schemas.microsoft.com/office/mac/office/2008/main" xmlns:mc="http://schemas.openxmlformats.org/markup-compatibility/2006" xmlns:mv="urn:schemas-microsoft-com:mac:vml" xmlns:o="urn:schemas-microsoft-com:office:office" xmlns:r="http://schemas.openxmlformats.org/officeDocument/2006/relationships" xmlns:m="http://schemas.openxmlformats.org/officeDocument/2006/math" xmlns:v="urn:schemas-microsoft-com:vml" xmlns:wp14="http://schemas.microsoft.com/office/word/2010/wordprocessingDrawing" xmlns:wp="http://schemas.openxmlformats.org/drawingml/2006/wordprocessingDrawing" xmlns:w10="urn:schemas-microsoft-com:office:word" xmlns:w="http://schemas.openxmlformats.org/wordprocessingml/2006/main" xmlns:w14="http://schemas.microsoft.com/office/word/2010/wordml" xmlns:wpg="http://schemas.microsoft.com/office/word/2010/wordprocessingGroup" xmlns:wpi="http://schemas.microsoft.com/office/word/2010/wordprocessingInk" xmlns:wne="http://schemas.microsoft.com/office/word/2006/wordml" xmlns:wps="http://schemas.microsoft.com/office/word/2010/wordprocessingShape" mc:Ignorable="w14 wp14">
   <w:abstractNum w:abstractNumId="0">
     <w:nsid w:val="FFFFFFFB"/>
     <w:multiLevelType w:val="multilevel"/>
@@ -3087,6 +3298,119 @@
     </w:lvl>
   </w:abstractNum>
   <w:abstractNum w:abstractNumId="23">
+    <w:nsid w:val="528A47D2"/>
+    <w:multiLevelType w:val="hybridMultilevel"/>
+    <w:tmpl w:val="2924BA90"/>
+    <w:lvl w:ilvl="0" w:tplc="04090001">
+      <w:start w:val="1"/>
+      <w:numFmt w:val="bullet"/>
+      <w:lvlText w:val=""/>
+      <w:lvlJc w:val="left"/>
+      <w:pPr>
+        <w:ind w:left="720" w:hanging="360"/>
+      </w:pPr>
+      <w:rPr>
+        <w:rFonts w:ascii="Symbol" w:hAnsi="Symbol" w:hint="default"/>
+      </w:rPr>
+    </w:lvl>
+    <w:lvl w:ilvl="1" w:tplc="04090003" w:tentative="1">
+      <w:start w:val="1"/>
+      <w:numFmt w:val="bullet"/>
+      <w:lvlText w:val="o"/>
+      <w:lvlJc w:val="left"/>
+      <w:pPr>
+        <w:ind w:left="1440" w:hanging="360"/>
+      </w:pPr>
+      <w:rPr>
+        <w:rFonts w:ascii="Courier New" w:hAnsi="Courier New" w:hint="default"/>
+      </w:rPr>
+    </w:lvl>
+    <w:lvl w:ilvl="2" w:tplc="04090005" w:tentative="1">
+      <w:start w:val="1"/>
+      <w:numFmt w:val="bullet"/>
+      <w:lvlText w:val=""/>
+      <w:lvlJc w:val="left"/>
+      <w:pPr>
+        <w:ind w:left="2160" w:hanging="360"/>
+      </w:pPr>
+      <w:rPr>
+        <w:rFonts w:ascii="Wingdings" w:hAnsi="Wingdings" w:hint="default"/>
+      </w:rPr>
+    </w:lvl>
+    <w:lvl w:ilvl="3" w:tplc="04090001" w:tentative="1">
+      <w:start w:val="1"/>
+      <w:numFmt w:val="bullet"/>
+      <w:lvlText w:val=""/>
+      <w:lvlJc w:val="left"/>
+      <w:pPr>
+        <w:ind w:left="2880" w:hanging="360"/>
+      </w:pPr>
+      <w:rPr>
+        <w:rFonts w:ascii="Symbol" w:hAnsi="Symbol" w:hint="default"/>
+      </w:rPr>
+    </w:lvl>
+    <w:lvl w:ilvl="4" w:tplc="04090003" w:tentative="1">
+      <w:start w:val="1"/>
+      <w:numFmt w:val="bullet"/>
+      <w:lvlText w:val="o"/>
+      <w:lvlJc w:val="left"/>
+      <w:pPr>
+        <w:ind w:left="3600" w:hanging="360"/>
+      </w:pPr>
+      <w:rPr>
+        <w:rFonts w:ascii="Courier New" w:hAnsi="Courier New" w:hint="default"/>
+      </w:rPr>
+    </w:lvl>
+    <w:lvl w:ilvl="5" w:tplc="04090005" w:tentative="1">
+      <w:start w:val="1"/>
+      <w:numFmt w:val="bullet"/>
+      <w:lvlText w:val=""/>
+      <w:lvlJc w:val="left"/>
+      <w:pPr>
+        <w:ind w:left="4320" w:hanging="360"/>
+      </w:pPr>
+      <w:rPr>
+        <w:rFonts w:ascii="Wingdings" w:hAnsi="Wingdings" w:hint="default"/>
+      </w:rPr>
+    </w:lvl>
+    <w:lvl w:ilvl="6" w:tplc="04090001" w:tentative="1">
+      <w:start w:val="1"/>
+      <w:numFmt w:val="bullet"/>
+      <w:lvlText w:val=""/>
+      <w:lvlJc w:val="left"/>
+      <w:pPr>
+        <w:ind w:left="5040" w:hanging="360"/>
+      </w:pPr>
+      <w:rPr>
+        <w:rFonts w:ascii="Symbol" w:hAnsi="Symbol" w:hint="default"/>
+      </w:rPr>
+    </w:lvl>
+    <w:lvl w:ilvl="7" w:tplc="04090003" w:tentative="1">
+      <w:start w:val="1"/>
+      <w:numFmt w:val="bullet"/>
+      <w:lvlText w:val="o"/>
+      <w:lvlJc w:val="left"/>
+      <w:pPr>
+        <w:ind w:left="5760" w:hanging="360"/>
+      </w:pPr>
+      <w:rPr>
+        <w:rFonts w:ascii="Courier New" w:hAnsi="Courier New" w:hint="default"/>
+      </w:rPr>
+    </w:lvl>
+    <w:lvl w:ilvl="8" w:tplc="04090005" w:tentative="1">
+      <w:start w:val="1"/>
+      <w:numFmt w:val="bullet"/>
+      <w:lvlText w:val=""/>
+      <w:lvlJc w:val="left"/>
+      <w:pPr>
+        <w:ind w:left="6480" w:hanging="360"/>
+      </w:pPr>
+      <w:rPr>
+        <w:rFonts w:ascii="Wingdings" w:hAnsi="Wingdings" w:hint="default"/>
+      </w:rPr>
+    </w:lvl>
+  </w:abstractNum>
+  <w:abstractNum w:abstractNumId="24">
     <w:nsid w:val="52C33F3E"/>
     <w:multiLevelType w:val="hybridMultilevel"/>
     <w:tmpl w:val="B9A6AD80"/>
@@ -3226,7 +3550,7 @@
       </w:rPr>
     </w:lvl>
   </w:abstractNum>
-  <w:abstractNum w:abstractNumId="24">
+  <w:abstractNum w:abstractNumId="25">
     <w:nsid w:val="52DF734E"/>
     <w:multiLevelType w:val="singleLevel"/>
     <w:tmpl w:val="04090001"/>
@@ -3246,7 +3570,7 @@
       </w:rPr>
     </w:lvl>
   </w:abstractNum>
-  <w:abstractNum w:abstractNumId="25">
+  <w:abstractNum w:abstractNumId="26">
     <w:nsid w:val="55781A0B"/>
     <w:multiLevelType w:val="multilevel"/>
     <w:tmpl w:val="8A5A3918"/>
@@ -3360,7 +3684,7 @@
       </w:pPr>
     </w:lvl>
   </w:abstractNum>
-  <w:abstractNum w:abstractNumId="26">
+  <w:abstractNum w:abstractNumId="27">
     <w:nsid w:val="567642C0"/>
     <w:multiLevelType w:val="hybridMultilevel"/>
     <w:tmpl w:val="FEC69B34"/>
@@ -3500,7 +3824,7 @@
       </w:rPr>
     </w:lvl>
   </w:abstractNum>
-  <w:abstractNum w:abstractNumId="27">
+  <w:abstractNum w:abstractNumId="28">
     <w:nsid w:val="68183EC3"/>
     <w:multiLevelType w:val="hybridMultilevel"/>
     <w:tmpl w:val="E1EA646A"/>
@@ -3613,7 +3937,7 @@
       </w:rPr>
     </w:lvl>
   </w:abstractNum>
-  <w:abstractNum w:abstractNumId="28">
+  <w:abstractNum w:abstractNumId="29">
     <w:nsid w:val="6CB52233"/>
     <w:multiLevelType w:val="multilevel"/>
     <w:tmpl w:val="C0EEFC06"/>
@@ -3726,7 +4050,7 @@
       </w:pPr>
     </w:lvl>
   </w:abstractNum>
-  <w:abstractNum w:abstractNumId="29">
+  <w:abstractNum w:abstractNumId="30">
     <w:nsid w:val="6CF125AE"/>
     <w:multiLevelType w:val="hybridMultilevel"/>
     <w:tmpl w:val="6FFCAA48"/>
@@ -3866,7 +4190,7 @@
       </w:rPr>
     </w:lvl>
   </w:abstractNum>
-  <w:abstractNum w:abstractNumId="30">
+  <w:abstractNum w:abstractNumId="31">
     <w:nsid w:val="6D2F7D46"/>
     <w:multiLevelType w:val="singleLevel"/>
     <w:tmpl w:val="04090001"/>
@@ -3886,7 +4210,7 @@
       </w:rPr>
     </w:lvl>
   </w:abstractNum>
-  <w:abstractNum w:abstractNumId="31">
+  <w:abstractNum w:abstractNumId="32">
     <w:nsid w:val="71F21F2A"/>
     <w:multiLevelType w:val="singleLevel"/>
     <w:tmpl w:val="04090001"/>
@@ -3906,7 +4230,7 @@
       </w:rPr>
     </w:lvl>
   </w:abstractNum>
-  <w:abstractNum w:abstractNumId="32">
+  <w:abstractNum w:abstractNumId="33">
     <w:nsid w:val="743601FB"/>
     <w:multiLevelType w:val="singleLevel"/>
     <w:tmpl w:val="04090001"/>
@@ -3926,7 +4250,7 @@
       </w:rPr>
     </w:lvl>
   </w:abstractNum>
-  <w:abstractNum w:abstractNumId="33">
+  <w:abstractNum w:abstractNumId="34">
     <w:nsid w:val="756150CA"/>
     <w:multiLevelType w:val="singleLevel"/>
     <w:tmpl w:val="04090001"/>
@@ -3946,7 +4270,7 @@
       </w:rPr>
     </w:lvl>
   </w:abstractNum>
-  <w:abstractNum w:abstractNumId="34">
+  <w:abstractNum w:abstractNumId="35">
     <w:nsid w:val="7BE434D7"/>
     <w:multiLevelType w:val="singleLevel"/>
     <w:tmpl w:val="04090001"/>
@@ -3991,10 +4315,10 @@
     <w:abstractNumId w:val="13"/>
   </w:num>
   <w:num w:numId="4">
-    <w:abstractNumId w:val="34"/>
+    <w:abstractNumId w:val="35"/>
   </w:num>
   <w:num w:numId="5">
-    <w:abstractNumId w:val="24"/>
+    <w:abstractNumId w:val="25"/>
   </w:num>
   <w:num w:numId="6">
     <w:abstractNumId w:val="22"/>
@@ -4020,7 +4344,7 @@
     <w:abstractNumId w:val="2"/>
   </w:num>
   <w:num w:numId="9">
-    <w:abstractNumId w:val="33"/>
+    <w:abstractNumId w:val="34"/>
   </w:num>
   <w:num w:numId="10">
     <w:abstractNumId w:val="3"/>
@@ -4032,7 +4356,7 @@
     <w:abstractNumId w:val="12"/>
   </w:num>
   <w:num w:numId="13">
-    <w:abstractNumId w:val="32"/>
+    <w:abstractNumId w:val="33"/>
   </w:num>
   <w:num w:numId="14">
     <w:abstractNumId w:val="11"/>
@@ -4041,7 +4365,7 @@
     <w:abstractNumId w:val="5"/>
   </w:num>
   <w:num w:numId="16">
-    <w:abstractNumId w:val="31"/>
+    <w:abstractNumId w:val="32"/>
   </w:num>
   <w:num w:numId="17">
     <w:abstractNumId w:val="20"/>
@@ -4056,13 +4380,13 @@
     <w:abstractNumId w:val="9"/>
   </w:num>
   <w:num w:numId="21">
-    <w:abstractNumId w:val="30"/>
+    <w:abstractNumId w:val="31"/>
   </w:num>
   <w:num w:numId="22">
     <w:abstractNumId w:val="18"/>
   </w:num>
   <w:num w:numId="23">
-    <w:abstractNumId w:val="23"/>
+    <w:abstractNumId w:val="24"/>
   </w:num>
   <w:num w:numId="24">
     <w:abstractNumId w:val="0"/>
@@ -4077,10 +4401,10 @@
     <w:abstractNumId w:val="0"/>
   </w:num>
   <w:num w:numId="28">
-    <w:abstractNumId w:val="29"/>
+    <w:abstractNumId w:val="30"/>
   </w:num>
   <w:num w:numId="29">
-    <w:abstractNumId w:val="26"/>
+    <w:abstractNumId w:val="27"/>
   </w:num>
   <w:num w:numId="30">
     <w:abstractNumId w:val="19"/>
@@ -4131,19 +4455,22 @@
     </w:lvlOverride>
   </w:num>
   <w:num w:numId="37">
-    <w:abstractNumId w:val="28"/>
+    <w:abstractNumId w:val="29"/>
   </w:num>
   <w:num w:numId="38">
-    <w:abstractNumId w:val="25"/>
+    <w:abstractNumId w:val="26"/>
   </w:num>
   <w:num w:numId="39">
     <w:abstractNumId w:val="10"/>
   </w:num>
   <w:num w:numId="40">
-    <w:abstractNumId w:val="27"/>
+    <w:abstractNumId w:val="28"/>
   </w:num>
   <w:num w:numId="41">
     <w:abstractNumId w:val="17"/>
+  </w:num>
+  <w:num w:numId="42">
+    <w:abstractNumId w:val="23"/>
   </w:num>
 </w:numbering>
 </file>
@@ -4159,7 +4486,7 @@
     </w:rPrDefault>
     <w:pPrDefault/>
   </w:docDefaults>
-  <w:latentStyles w:defLockedState="0" w:defUIPriority="99" w:defSemiHidden="1" w:defUnhideWhenUsed="1" w:defQFormat="0" w:count="267">
+  <w:latentStyles w:defLockedState="0" w:defUIPriority="99" w:defSemiHidden="1" w:defUnhideWhenUsed="1" w:defQFormat="0" w:count="276">
     <w:lsdException w:name="Normal" w:semiHidden="0" w:uiPriority="0" w:unhideWhenUsed="0" w:qFormat="1"/>
     <w:lsdException w:name="heading 1" w:semiHidden="0" w:uiPriority="9" w:unhideWhenUsed="0" w:qFormat="1"/>
     <w:lsdException w:name="heading 2" w:semiHidden="0" w:uiPriority="0" w:unhideWhenUsed="0" w:qFormat="1"/>
@@ -4923,6 +5250,7 @@
       <w:spacing w:line="240" w:lineRule="atLeast"/>
     </w:pPr>
     <w:tblPr>
+      <w:tblInd w:w="0" w:type="dxa"/>
       <w:tblBorders>
         <w:top w:val="single" w:sz="4" w:space="0" w:color="auto"/>
         <w:left w:val="single" w:sz="4" w:space="0" w:color="auto"/>
@@ -4931,13 +5259,30 @@
         <w:insideH w:val="single" w:sz="4" w:space="0" w:color="auto"/>
         <w:insideV w:val="single" w:sz="4" w:space="0" w:color="auto"/>
       </w:tblBorders>
+      <w:tblCellMar>
+        <w:top w:w="0" w:type="dxa"/>
+        <w:left w:w="108" w:type="dxa"/>
+        <w:bottom w:w="0" w:type="dxa"/>
+        <w:right w:w="108" w:type="dxa"/>
+      </w:tblCellMar>
     </w:tblPr>
+  </w:style>
+  <w:style w:type="paragraph" w:styleId="ListParagraph">
+    <w:name w:val="List Paragraph"/>
+    <w:basedOn w:val="Normal"/>
+    <w:uiPriority w:val="34"/>
+    <w:qFormat/>
+    <w:rsid w:val="00EE2F02"/>
+    <w:pPr>
+      <w:ind w:left="720"/>
+      <w:contextualSpacing/>
+    </w:pPr>
   </w:style>
 </w:styles>
 </file>
 
 <file path=word/stylesWithEffects.xml><?xml version="1.0" encoding="utf-8"?>
-<w:styles xmlns:wpc="http://schemas.microsoft.com/office/word/2010/wordprocessingCanvas" xmlns:mc="http://schemas.openxmlformats.org/markup-compatibility/2006" xmlns:o="urn:schemas-microsoft-com:office:office" xmlns:r="http://schemas.openxmlformats.org/officeDocument/2006/relationships" xmlns:m="http://schemas.openxmlformats.org/officeDocument/2006/math" xmlns:v="urn:schemas-microsoft-com:vml" xmlns:wp14="http://schemas.microsoft.com/office/word/2010/wordprocessingDrawing" xmlns:wp="http://schemas.openxmlformats.org/drawingml/2006/wordprocessingDrawing" xmlns:w10="urn:schemas-microsoft-com:office:word" xmlns:w="http://schemas.openxmlformats.org/wordprocessingml/2006/main" xmlns:w14="http://schemas.microsoft.com/office/word/2010/wordml" xmlns:wpg="http://schemas.microsoft.com/office/word/2010/wordprocessingGroup" xmlns:wpi="http://schemas.microsoft.com/office/word/2010/wordprocessingInk" xmlns:wne="http://schemas.microsoft.com/office/word/2006/wordml" xmlns:wps="http://schemas.microsoft.com/office/word/2010/wordprocessingShape" mc:Ignorable="w14 wp14">
+<w:styles xmlns:wpc="http://schemas.microsoft.com/office/word/2010/wordprocessingCanvas" xmlns:mo="http://schemas.microsoft.com/office/mac/office/2008/main" xmlns:mc="http://schemas.openxmlformats.org/markup-compatibility/2006" xmlns:mv="urn:schemas-microsoft-com:mac:vml" xmlns:o="urn:schemas-microsoft-com:office:office" xmlns:r="http://schemas.openxmlformats.org/officeDocument/2006/relationships" xmlns:m="http://schemas.openxmlformats.org/officeDocument/2006/math" xmlns:v="urn:schemas-microsoft-com:vml" xmlns:wp14="http://schemas.microsoft.com/office/word/2010/wordprocessingDrawing" xmlns:wp="http://schemas.openxmlformats.org/drawingml/2006/wordprocessingDrawing" xmlns:w10="urn:schemas-microsoft-com:office:word" xmlns:w="http://schemas.openxmlformats.org/wordprocessingml/2006/main" xmlns:w14="http://schemas.microsoft.com/office/word/2010/wordml" xmlns:wpg="http://schemas.microsoft.com/office/word/2010/wordprocessingGroup" xmlns:wpi="http://schemas.microsoft.com/office/word/2010/wordprocessingInk" xmlns:wne="http://schemas.microsoft.com/office/word/2006/wordml" xmlns:wps="http://schemas.microsoft.com/office/word/2010/wordprocessingShape" mc:Ignorable="w14 wp14">
   <w:docDefaults>
     <w:rPrDefault>
       <w:rPr>
@@ -4947,7 +5292,7 @@
     </w:rPrDefault>
     <w:pPrDefault/>
   </w:docDefaults>
-  <w:latentStyles w:defLockedState="0" w:defUIPriority="99" w:defSemiHidden="1" w:defUnhideWhenUsed="1" w:defQFormat="0" w:count="267">
+  <w:latentStyles w:defLockedState="0" w:defUIPriority="99" w:defSemiHidden="1" w:defUnhideWhenUsed="1" w:defQFormat="0" w:count="276">
     <w:lsdException w:name="Normal" w:semiHidden="0" w:uiPriority="0" w:unhideWhenUsed="0" w:qFormat="1"/>
     <w:lsdException w:name="heading 1" w:semiHidden="0" w:uiPriority="9" w:unhideWhenUsed="0" w:qFormat="1"/>
     <w:lsdException w:name="heading 2" w:semiHidden="0" w:uiPriority="0" w:unhideWhenUsed="0" w:qFormat="1"/>
@@ -5711,6 +6056,7 @@
       <w:spacing w:line="240" w:lineRule="atLeast"/>
     </w:pPr>
     <w:tblPr>
+      <w:tblInd w:w="0" w:type="dxa"/>
       <w:tblBorders>
         <w:top w:val="single" w:sz="4" w:space="0" w:color="auto"/>
         <w:left w:val="single" w:sz="4" w:space="0" w:color="auto"/>
@@ -5719,7 +6065,24 @@
         <w:insideH w:val="single" w:sz="4" w:space="0" w:color="auto"/>
         <w:insideV w:val="single" w:sz="4" w:space="0" w:color="auto"/>
       </w:tblBorders>
+      <w:tblCellMar>
+        <w:top w:w="0" w:type="dxa"/>
+        <w:left w:w="108" w:type="dxa"/>
+        <w:bottom w:w="0" w:type="dxa"/>
+        <w:right w:w="108" w:type="dxa"/>
+      </w:tblCellMar>
     </w:tblPr>
+  </w:style>
+  <w:style w:type="paragraph" w:styleId="ListParagraph">
+    <w:name w:val="List Paragraph"/>
+    <w:basedOn w:val="Normal"/>
+    <w:uiPriority w:val="34"/>
+    <w:qFormat/>
+    <w:rsid w:val="00EE2F02"/>
+    <w:pPr>
+      <w:ind w:left="720"/>
+      <w:contextualSpacing/>
+    </w:pPr>
   </w:style>
 </w:styles>
 </file>

</xml_diff>